<commit_message>
updated data cov letter
</commit_message>
<xml_diff>
--- a/docs/files/Data_Cover_letter.docx
+++ b/docs/files/Data_Cover_letter.docx
@@ -1,6 +1,6 @@
 
 <file path=word/document.xml><?xml version="1.0" encoding="utf-8"?>
-<w:document xmlns:wpc="http://schemas.microsoft.com/office/word/2010/wordprocessingCanvas" xmlns:cx="http://schemas.microsoft.com/office/drawing/2014/chartex" xmlns:cx1="http://schemas.microsoft.com/office/drawing/2015/9/8/chartex" xmlns:cx2="http://schemas.microsoft.com/office/drawing/2015/10/21/chartex" xmlns:cx3="http://schemas.microsoft.com/office/drawing/2016/5/9/chartex" xmlns:cx4="http://schemas.microsoft.com/office/drawing/2016/5/10/chartex" xmlns:cx5="http://schemas.microsoft.com/office/drawing/2016/5/11/chartex" xmlns:cx6="http://schemas.microsoft.com/office/drawing/2016/5/12/chartex" xmlns:cx7="http://schemas.microsoft.com/office/drawing/2016/5/13/chartex" xmlns:cx8="http://schemas.microsoft.com/office/drawing/2016/5/14/chartex" xmlns:mc="http://schemas.openxmlformats.org/markup-compatibility/2006" xmlns:aink="http://schemas.microsoft.com/office/drawing/2016/ink" xmlns:am3d="http://schemas.microsoft.com/office/drawing/2017/model3d" xmlns:o="urn:schemas-microsoft-com:office:office" xmlns:r="http://schemas.openxmlformats.org/officeDocument/2006/relationships" xmlns:m="http://schemas.openxmlformats.org/officeDocument/2006/math" xmlns:v="urn:schemas-microsoft-com:vml" xmlns:wp14="http://schemas.microsoft.com/office/word/2010/wordprocessingDrawing" xmlns:wp="http://schemas.openxmlformats.org/drawingml/2006/wordprocessingDrawing" xmlns:w10="urn:schemas-microsoft-com:office:word" xmlns:w="http://schemas.openxmlformats.org/wordprocessingml/2006/main" xmlns:w14="http://schemas.microsoft.com/office/word/2010/wordml" xmlns:w15="http://schemas.microsoft.com/office/word/2012/wordml" xmlns:w16cex="http://schemas.microsoft.com/office/word/2018/wordml/cex" xmlns:w16cid="http://schemas.microsoft.com/office/word/2016/wordml/cid" xmlns:w16="http://schemas.microsoft.com/office/word/2018/wordml" xmlns:w16se="http://schemas.microsoft.com/office/word/2015/wordml/symex" xmlns:wpg="http://schemas.microsoft.com/office/word/2010/wordprocessingGroup" xmlns:wpi="http://schemas.microsoft.com/office/word/2010/wordprocessingInk" xmlns:wne="http://schemas.microsoft.com/office/word/2006/wordml" xmlns:wps="http://schemas.microsoft.com/office/word/2010/wordprocessingShape" mc:Ignorable="w14 w15 w16se w16cid w16 w16cex wp14">
+<w:document xmlns:wpc="http://schemas.microsoft.com/office/word/2010/wordprocessingCanvas" xmlns:cx="http://schemas.microsoft.com/office/drawing/2014/chartex" xmlns:cx1="http://schemas.microsoft.com/office/drawing/2015/9/8/chartex" xmlns:cx2="http://schemas.microsoft.com/office/drawing/2015/10/21/chartex" xmlns:cx3="http://schemas.microsoft.com/office/drawing/2016/5/9/chartex" xmlns:cx4="http://schemas.microsoft.com/office/drawing/2016/5/10/chartex" xmlns:cx5="http://schemas.microsoft.com/office/drawing/2016/5/11/chartex" xmlns:cx6="http://schemas.microsoft.com/office/drawing/2016/5/12/chartex" xmlns:cx7="http://schemas.microsoft.com/office/drawing/2016/5/13/chartex" xmlns:cx8="http://schemas.microsoft.com/office/drawing/2016/5/14/chartex" xmlns:mc="http://schemas.openxmlformats.org/markup-compatibility/2006" xmlns:aink="http://schemas.microsoft.com/office/drawing/2016/ink" xmlns:am3d="http://schemas.microsoft.com/office/drawing/2017/model3d" xmlns:o="urn:schemas-microsoft-com:office:office" xmlns:r="http://schemas.openxmlformats.org/officeDocument/2006/relationships" xmlns:m="http://schemas.openxmlformats.org/officeDocument/2006/math" xmlns:v="urn:schemas-microsoft-com:vml" xmlns:wp14="http://schemas.microsoft.com/office/word/2010/wordprocessingDrawing" xmlns:wp="http://schemas.openxmlformats.org/drawingml/2006/wordprocessingDrawing" xmlns:w10="urn:schemas-microsoft-com:office:word" xmlns:w="http://schemas.openxmlformats.org/wordprocessingml/2006/main" xmlns:w14="http://schemas.microsoft.com/office/word/2010/wordml" xmlns:w15="http://schemas.microsoft.com/office/word/2012/wordml" xmlns:w16cid="http://schemas.microsoft.com/office/word/2016/wordml/cid" xmlns:w16se="http://schemas.microsoft.com/office/word/2015/wordml/symex" xmlns:wpg="http://schemas.microsoft.com/office/word/2010/wordprocessingGroup" xmlns:wpi="http://schemas.microsoft.com/office/word/2010/wordprocessingInk" xmlns:wne="http://schemas.microsoft.com/office/word/2006/wordml" xmlns:wps="http://schemas.microsoft.com/office/word/2010/wordprocessingShape" mc:Ignorable="w14 w15 w16se w16cid wp14">
   <w:body>
     <w:p>
       <w:pPr>
@@ -50,10 +50,9 @@
           <w:rPr>
             <w:rStyle w:val="Hyperlink"/>
             <w:rFonts w:ascii="Garamond" w:hAnsi="Garamond"/>
-            <w:color w:val="auto"/>
             <w:szCs w:val="24"/>
           </w:rPr>
-          <w:t>ajz55@uw.edu</w:t>
+          <w:t>azhou5211@gmail.com</w:t>
         </w:r>
       </w:hyperlink>
     </w:p>
@@ -105,7 +104,23 @@
           <w:color w:val="auto"/>
           <w:szCs w:val="24"/>
         </w:rPr>
-        <w:t>March 1</w:t>
+        <w:t>September</w:t>
+      </w:r>
+      <w:r>
+        <w:rPr>
+          <w:rFonts w:ascii="Garamond" w:hAnsi="Garamond"/>
+          <w:color w:val="auto"/>
+          <w:szCs w:val="24"/>
+        </w:rPr>
+        <w:t xml:space="preserve"> </w:t>
+      </w:r>
+      <w:r>
+        <w:rPr>
+          <w:rFonts w:ascii="Garamond" w:hAnsi="Garamond"/>
+          <w:color w:val="auto"/>
+          <w:szCs w:val="24"/>
+        </w:rPr>
+        <w:t>3</w:t>
       </w:r>
       <w:r>
         <w:rPr>
@@ -179,7 +194,7 @@
       <w:pPr>
         <w:rPr>
           <w:rFonts w:ascii="Garamond" w:hAnsi="Garamond"/>
-          <w:color w:val="auto"/>
+          <w:color w:val="000000" w:themeColor="text1"/>
           <w:szCs w:val="24"/>
         </w:rPr>
       </w:pPr>
@@ -197,36 +212,98 @@
           <w:color w:val="auto"/>
           <w:szCs w:val="24"/>
         </w:rPr>
-        <w:t>Data Science Intern</w:t>
-      </w:r>
-      <w:r>
-        <w:rPr>
-          <w:rFonts w:ascii="Garamond" w:hAnsi="Garamond"/>
-          <w:color w:val="auto"/>
-          <w:szCs w:val="24"/>
-        </w:rPr>
-        <w:t xml:space="preserve"> position at </w:t>
-      </w:r>
-      <w:r>
-        <w:rPr>
-          <w:rFonts w:ascii="Garamond" w:hAnsi="Garamond"/>
-          <w:color w:val="auto"/>
-          <w:szCs w:val="24"/>
-        </w:rPr>
-        <w:t>BuzzFeed</w:t>
-      </w:r>
-      <w:r>
-        <w:rPr>
-          <w:rFonts w:ascii="Garamond" w:hAnsi="Garamond"/>
-          <w:color w:val="auto"/>
-          <w:szCs w:val="24"/>
-        </w:rPr>
-        <w:t xml:space="preserve">. Currently, I am a master’s of data science student at University of Washington. I believe my experience in </w:t>
-      </w:r>
-      <w:r>
-        <w:rPr>
-          <w:rFonts w:ascii="Garamond" w:hAnsi="Garamond"/>
-          <w:color w:val="auto"/>
+        <w:t>Data Science</w:t>
+      </w:r>
+      <w:r>
+        <w:rPr>
+          <w:rFonts w:ascii="Garamond" w:hAnsi="Garamond"/>
+          <w:color w:val="auto"/>
+          <w:szCs w:val="24"/>
+        </w:rPr>
+        <w:t xml:space="preserve"> position at</w:t>
+      </w:r>
+      <w:r>
+        <w:rPr>
+          <w:rFonts w:ascii="Garamond" w:hAnsi="Garamond"/>
+          <w:color w:val="auto"/>
+          <w:szCs w:val="24"/>
+        </w:rPr>
+        <w:t xml:space="preserve"> Pinterest</w:t>
+      </w:r>
+      <w:r>
+        <w:rPr>
+          <w:rFonts w:ascii="Garamond" w:hAnsi="Garamond"/>
+          <w:color w:val="auto"/>
+          <w:szCs w:val="24"/>
+        </w:rPr>
+        <w:t>. Currently, I am a</w:t>
+      </w:r>
+      <w:r>
+        <w:rPr>
+          <w:rFonts w:ascii="Garamond" w:hAnsi="Garamond"/>
+          <w:color w:val="auto"/>
+          <w:szCs w:val="24"/>
+        </w:rPr>
+        <w:t xml:space="preserve"> second year</w:t>
+      </w:r>
+      <w:r>
+        <w:rPr>
+          <w:rFonts w:ascii="Garamond" w:hAnsi="Garamond"/>
+          <w:color w:val="auto"/>
+          <w:szCs w:val="24"/>
+        </w:rPr>
+        <w:t xml:space="preserve"> </w:t>
+      </w:r>
+      <w:proofErr w:type="spellStart"/>
+      <w:proofErr w:type="gramStart"/>
+      <w:r>
+        <w:rPr>
+          <w:rFonts w:ascii="Garamond" w:hAnsi="Garamond"/>
+          <w:color w:val="auto"/>
+          <w:szCs w:val="24"/>
+        </w:rPr>
+        <w:t>master’s</w:t>
+      </w:r>
+      <w:proofErr w:type="spellEnd"/>
+      <w:r>
+        <w:rPr>
+          <w:rFonts w:ascii="Garamond" w:hAnsi="Garamond"/>
+          <w:color w:val="auto"/>
+          <w:szCs w:val="24"/>
+        </w:rPr>
+        <w:t xml:space="preserve"> of data science </w:t>
+      </w:r>
+      <w:r>
+        <w:rPr>
+          <w:rFonts w:ascii="Garamond" w:hAnsi="Garamond"/>
+          <w:color w:val="000000" w:themeColor="text1"/>
+          <w:szCs w:val="24"/>
+        </w:rPr>
+        <w:t>student</w:t>
+      </w:r>
+      <w:proofErr w:type="gramEnd"/>
+      <w:r>
+        <w:rPr>
+          <w:rFonts w:ascii="Garamond" w:hAnsi="Garamond"/>
+          <w:color w:val="000000" w:themeColor="text1"/>
+          <w:szCs w:val="24"/>
+        </w:rPr>
+        <w:t xml:space="preserve"> at University of Washington. I believe my e</w:t>
+      </w:r>
+      <w:bookmarkStart w:id="0" w:name="_GoBack"/>
+      <w:bookmarkEnd w:id="0"/>
+      <w:r>
+        <w:rPr>
+          <w:rFonts w:ascii="Garamond" w:hAnsi="Garamond"/>
+          <w:color w:val="000000" w:themeColor="text1"/>
+          <w:szCs w:val="24"/>
+        </w:rPr>
+        <w:t xml:space="preserve">xperience in </w:t>
+      </w:r>
+      <w:r>
+        <w:rPr>
+          <w:rFonts w:ascii="Garamond" w:hAnsi="Garamond"/>
+          <w:color w:val="000000" w:themeColor="text1"/>
           <w:szCs w:val="24"/>
         </w:rPr>
         <w:t>statistics, machine learning, data analysis, and communication</w:t>
@@ -234,7 +311,7 @@
       <w:r>
         <w:rPr>
           <w:rFonts w:ascii="Garamond" w:hAnsi="Garamond"/>
-          <w:color w:val="auto"/>
+          <w:color w:val="000000" w:themeColor="text1"/>
           <w:szCs w:val="24"/>
         </w:rPr>
         <w:t xml:space="preserve"> makes me a valuable candidate for this role.</w:t>
@@ -244,316 +321,139 @@
       <w:pPr>
         <w:rPr>
           <w:rFonts w:ascii="Garamond" w:hAnsi="Garamond"/>
-          <w:color w:val="auto"/>
-          <w:szCs w:val="24"/>
-        </w:rPr>
-      </w:pPr>
-    </w:p>
-    <w:p>
-      <w:pPr>
+          <w:color w:val="000000" w:themeColor="text1"/>
+          <w:szCs w:val="24"/>
+        </w:rPr>
+      </w:pPr>
+    </w:p>
+    <w:p>
+      <w:pPr>
+        <w:rPr>
+          <w:rFonts w:ascii="Garamond" w:hAnsi="Garamond"/>
+          <w:color w:val="000000" w:themeColor="text1"/>
+        </w:rPr>
+      </w:pPr>
+      <w:r>
+        <w:rPr>
+          <w:rFonts w:ascii="Garamond" w:hAnsi="Garamond"/>
+          <w:color w:val="000000" w:themeColor="text1"/>
+        </w:rPr>
+        <w:t>At my time at The Clorox Company, I was able to utilize my strong background in Computer Science and Data Science to complete projects in a timely manner. I was able to complete two projects in a 10-week window. One of the projects, I built an end-to-end Multi-Touch Attribution Model to analyze ad campaigns run on different media from scratch. The model was contained within a class that had functionality to import different parameters for the model, query data from the database, clean the data, build the model from the data, and build a visualization dashboard for the marketing managers to view. All the while, I was able to maintain strong documentation for each function in the module and also write unit tests to make sure each iteration of my code was up to standard.</w:t>
+      </w:r>
+    </w:p>
+    <w:p>
+      <w:pPr>
+        <w:rPr>
+          <w:rFonts w:ascii="Garamond" w:hAnsi="Garamond"/>
+          <w:color w:val="000000" w:themeColor="text1"/>
+          <w:szCs w:val="24"/>
+        </w:rPr>
+      </w:pPr>
+    </w:p>
+    <w:p>
+      <w:pPr>
+        <w:rPr>
+          <w:rFonts w:ascii="Garamond" w:hAnsi="Garamond"/>
+          <w:color w:val="000000" w:themeColor="text1"/>
+        </w:rPr>
+      </w:pPr>
+      <w:r>
         <w:rPr>
           <w:rFonts w:ascii="Garamond" w:hAnsi="Garamond" w:cs="Arial"/>
-          <w:color w:val="auto"/>
-        </w:rPr>
-      </w:pPr>
-      <w:r>
-        <w:rPr>
-          <w:rFonts w:ascii="Garamond" w:hAnsi="Garamond"/>
-          <w:color w:val="auto"/>
-          <w:szCs w:val="24"/>
-        </w:rPr>
-        <w:t>Previously, I was a student at Rutgers University with a dual major in Computer Science and Statistics.</w:t>
-      </w:r>
-      <w:r>
-        <w:rPr>
-          <w:rFonts w:ascii="Garamond" w:hAnsi="Garamond"/>
-          <w:color w:val="auto"/>
-          <w:szCs w:val="24"/>
-        </w:rPr>
-        <w:t xml:space="preserve"> </w:t>
+          <w:color w:val="000000" w:themeColor="text1"/>
+          <w:szCs w:val="24"/>
+        </w:rPr>
+        <w:t>Of my personal qualifications, I am a focused learner with high attention to small details</w:t>
       </w:r>
       <w:r>
         <w:rPr>
           <w:rFonts w:ascii="Garamond" w:hAnsi="Garamond" w:cs="Arial"/>
-          <w:color w:val="auto"/>
-        </w:rPr>
-        <w:t>I have acquired through coursework and projects at Rutgers an extensive range of knowledge in</w:t>
+          <w:color w:val="000000" w:themeColor="text1"/>
+        </w:rPr>
+        <w:t>, and genuinely passionate about our field</w:t>
       </w:r>
       <w:r>
         <w:rPr>
           <w:rFonts w:ascii="Garamond" w:hAnsi="Garamond" w:cs="Arial"/>
-          <w:color w:val="auto"/>
-        </w:rPr>
-        <w:t xml:space="preserve"> Machine Learning and Artificial Intelligence including: </w:t>
-      </w:r>
-      <w:r>
+          <w:color w:val="000000" w:themeColor="text1"/>
+          <w:szCs w:val="24"/>
+        </w:rPr>
+        <w:t xml:space="preserve">. </w:t>
+      </w:r>
+      <w:r>
+        <w:rPr>
+          <w:rFonts w:ascii="Garamond" w:hAnsi="Garamond"/>
+          <w:color w:val="000000" w:themeColor="text1"/>
+        </w:rPr>
+        <w:t>I have often been found working diligently in great lengths to get assignments completed timely and accurately. With my interdisciplinary background, I am able to adapt, learn new concepts, and apply to practical applications quickly. These qualities have allowed me to excel at not only data science projects but computer science projects as well.</w:t>
+      </w:r>
+    </w:p>
+    <w:p>
+      <w:pPr>
+        <w:pStyle w:val="Header"/>
         <w:rPr>
           <w:rFonts w:ascii="Garamond" w:hAnsi="Garamond" w:cs="Arial"/>
-          <w:color w:val="auto"/>
-        </w:rPr>
-        <w:t>data mining, data wrangling, data modeling, analysis, and communicating results</w:t>
-      </w:r>
-      <w:r>
-        <w:rPr>
-          <w:rFonts w:ascii="Garamond" w:hAnsi="Garamond" w:cs="Arial"/>
-          <w:color w:val="auto"/>
-        </w:rPr>
-        <w:t>.</w:t>
-      </w:r>
-      <w:r>
-        <w:rPr>
-          <w:rFonts w:ascii="Garamond" w:hAnsi="Garamond" w:cs="Arial"/>
-          <w:color w:val="auto"/>
-        </w:rPr>
-        <w:t xml:space="preserve"> </w:t>
-      </w:r>
-      <w:r>
-        <w:rPr>
-          <w:rFonts w:ascii="Garamond" w:hAnsi="Garamond" w:cs="Arial"/>
-          <w:color w:val="auto"/>
-        </w:rPr>
-        <w:t>I once worked on a project to analyze Trump’s twitter tweets. Using Python, I extracted all of Trump’s tweets and</w:t>
-      </w:r>
-      <w:r>
-        <w:rPr>
-          <w:rFonts w:ascii="Garamond" w:hAnsi="Garamond" w:cs="Arial"/>
-          <w:color w:val="auto"/>
-        </w:rPr>
-        <w:t xml:space="preserve"> cleaned the data into a usable format. After my data was cleaned, I was ready to run machine learning algorithms to</w:t>
-      </w:r>
-      <w:r>
-        <w:rPr>
-          <w:rFonts w:ascii="Garamond" w:hAnsi="Garamond" w:cs="Arial"/>
-          <w:color w:val="auto"/>
-        </w:rPr>
-        <w:t xml:space="preserve"> analyze words and emojis </w:t>
-      </w:r>
-      <w:r>
-        <w:rPr>
-          <w:rFonts w:ascii="Garamond" w:hAnsi="Garamond" w:cs="Arial"/>
-          <w:color w:val="auto"/>
-        </w:rPr>
-        <w:t>Trump</w:t>
-      </w:r>
-      <w:r>
-        <w:rPr>
-          <w:rFonts w:ascii="Garamond" w:hAnsi="Garamond" w:cs="Arial"/>
-          <w:color w:val="auto"/>
-        </w:rPr>
-        <w:t xml:space="preserve"> used</w:t>
-      </w:r>
-      <w:r>
-        <w:rPr>
-          <w:rFonts w:ascii="Garamond" w:hAnsi="Garamond" w:cs="Arial"/>
-          <w:color w:val="auto"/>
-        </w:rPr>
-        <w:t xml:space="preserve">. I was able to determine if a tweet </w:t>
-      </w:r>
-      <w:r>
-        <w:rPr>
-          <w:rFonts w:ascii="Garamond" w:hAnsi="Garamond" w:cs="Arial"/>
-          <w:color w:val="auto"/>
-        </w:rPr>
-        <w:t>generated</w:t>
-      </w:r>
-      <w:r>
-        <w:rPr>
-          <w:rFonts w:ascii="Garamond" w:hAnsi="Garamond" w:cs="Arial"/>
-          <w:color w:val="auto"/>
-        </w:rPr>
-        <w:t xml:space="preserve"> a</w:t>
-      </w:r>
-      <w:r>
-        <w:rPr>
-          <w:rFonts w:ascii="Garamond" w:hAnsi="Garamond" w:cs="Arial"/>
-          <w:color w:val="auto"/>
-        </w:rPr>
-        <w:t xml:space="preserve"> positive o</w:t>
-      </w:r>
-      <w:r>
-        <w:rPr>
-          <w:rFonts w:ascii="Garamond" w:hAnsi="Garamond" w:cs="Arial"/>
-          <w:color w:val="auto"/>
-        </w:rPr>
-        <w:t>r</w:t>
-      </w:r>
-      <w:r>
-        <w:rPr>
-          <w:rFonts w:ascii="Garamond" w:hAnsi="Garamond" w:cs="Arial"/>
-          <w:color w:val="auto"/>
-        </w:rPr>
-        <w:t xml:space="preserve"> negative attitude by his followers</w:t>
-      </w:r>
-      <w:r>
-        <w:rPr>
-          <w:rFonts w:ascii="Garamond" w:hAnsi="Garamond" w:cs="Arial"/>
-          <w:color w:val="auto"/>
-        </w:rPr>
-        <w:t xml:space="preserve"> and display my results</w:t>
-      </w:r>
-      <w:r>
-        <w:rPr>
-          <w:rFonts w:ascii="Garamond" w:hAnsi="Garamond" w:cs="Arial"/>
-          <w:color w:val="auto"/>
-        </w:rPr>
-        <w:t>.</w:t>
-      </w:r>
-    </w:p>
-    <w:p>
-      <w:pPr>
-        <w:rPr>
-          <w:rFonts w:ascii="Garamond" w:hAnsi="Garamond"/>
-          <w:szCs w:val="24"/>
-        </w:rPr>
-      </w:pPr>
-    </w:p>
-    <w:p>
-      <w:pPr>
-        <w:pStyle w:val="Header"/>
-        <w:rPr>
-          <w:rFonts w:ascii="Garamond" w:hAnsi="Garamond" w:cs="Arial"/>
-          <w:color w:val="auto"/>
-          <w:szCs w:val="24"/>
-        </w:rPr>
-      </w:pPr>
-      <w:r>
-        <w:rPr>
-          <w:rFonts w:ascii="Garamond" w:hAnsi="Garamond" w:cs="Arial"/>
-          <w:color w:val="auto"/>
-          <w:szCs w:val="24"/>
-        </w:rPr>
-        <w:t>Of my personal qualifications, I am a focused learner with high attention to small details</w:t>
-      </w:r>
-      <w:r>
-        <w:rPr>
-          <w:rFonts w:ascii="Garamond" w:hAnsi="Garamond" w:cs="Arial"/>
-          <w:color w:val="auto"/>
-        </w:rPr>
-        <w:t>, and genuinely passionate about our field</w:t>
-      </w:r>
-      <w:r>
-        <w:rPr>
-          <w:rFonts w:ascii="Garamond" w:hAnsi="Garamond" w:cs="Arial"/>
-          <w:color w:val="auto"/>
-          <w:szCs w:val="24"/>
-        </w:rPr>
-        <w:t xml:space="preserve">. I work effectively in solo and team projects, and have practical leadership experience, having once led a team of five programmers in building a hotel database. </w:t>
-      </w:r>
-      <w:r>
-        <w:rPr>
-          <w:rFonts w:ascii="Garamond" w:hAnsi="Garamond" w:cs="Arial"/>
-          <w:color w:val="auto"/>
-          <w:szCs w:val="24"/>
-        </w:rPr>
-        <w:t xml:space="preserve">In that project, I delegated work to four other teammates and made sure the task was </w:t>
-      </w:r>
-      <w:r>
-        <w:rPr>
-          <w:rFonts w:ascii="Garamond" w:hAnsi="Garamond" w:cs="Arial"/>
-          <w:color w:val="auto"/>
-          <w:szCs w:val="24"/>
-        </w:rPr>
-        <w:t xml:space="preserve">being completed in a timely manner and that our code was compatible with each other’s. Although I was the leader of the group, I was able to learn a lot from my team members and listen to great ideas that contributed to our final project submission. </w:t>
-      </w:r>
-    </w:p>
-    <w:p>
-      <w:pPr>
-        <w:pStyle w:val="Header"/>
-        <w:rPr>
-          <w:rFonts w:ascii="Garamond" w:hAnsi="Garamond" w:cs="Arial"/>
-          <w:color w:val="auto"/>
-          <w:szCs w:val="24"/>
-        </w:rPr>
-      </w:pPr>
-    </w:p>
-    <w:p>
-      <w:pPr>
-        <w:pStyle w:val="Header"/>
-        <w:rPr>
-          <w:rFonts w:ascii="Garamond" w:hAnsi="Garamond" w:cs="Arial"/>
-          <w:color w:val="auto"/>
-          <w:szCs w:val="24"/>
-        </w:rPr>
-      </w:pPr>
-      <w:r>
-        <w:rPr>
-          <w:rFonts w:ascii="Garamond" w:hAnsi="Garamond" w:cs="Arial"/>
-          <w:color w:val="auto"/>
-          <w:szCs w:val="24"/>
-        </w:rPr>
-        <w:t>I strongly believe that my background in computer science and statistics along with my ability to work well</w:t>
-      </w:r>
-      <w:r>
-        <w:rPr>
-          <w:rFonts w:ascii="Garamond" w:hAnsi="Garamond" w:cs="Arial"/>
-          <w:color w:val="auto"/>
-          <w:szCs w:val="24"/>
-        </w:rPr>
-        <w:t xml:space="preserve"> with</w:t>
-      </w:r>
-      <w:r>
-        <w:rPr>
-          <w:rFonts w:ascii="Garamond" w:hAnsi="Garamond" w:cs="Arial"/>
-          <w:color w:val="auto"/>
-          <w:szCs w:val="24"/>
-        </w:rPr>
-        <w:t xml:space="preserve"> </w:t>
-      </w:r>
-      <w:r>
-        <w:rPr>
-          <w:rFonts w:ascii="Garamond" w:hAnsi="Garamond" w:cs="Arial"/>
-          <w:color w:val="auto"/>
-          <w:szCs w:val="24"/>
-        </w:rPr>
-        <w:t xml:space="preserve">others will be a great fit in </w:t>
-      </w:r>
-      <w:r>
-        <w:rPr>
-          <w:rFonts w:ascii="Garamond" w:hAnsi="Garamond" w:cs="Arial"/>
-          <w:color w:val="auto"/>
-          <w:szCs w:val="24"/>
-        </w:rPr>
-        <w:t>BuzzFeed</w:t>
-      </w:r>
-      <w:r>
-        <w:rPr>
-          <w:rFonts w:ascii="Garamond" w:hAnsi="Garamond" w:cs="Arial"/>
-          <w:color w:val="auto"/>
-          <w:szCs w:val="24"/>
-        </w:rPr>
-        <w:t xml:space="preserve">. I would greatly appreciate the chance to be an intern at </w:t>
-      </w:r>
-      <w:r>
-        <w:rPr>
-          <w:rFonts w:ascii="Garamond" w:hAnsi="Garamond" w:cs="Arial"/>
-          <w:color w:val="auto"/>
-          <w:szCs w:val="24"/>
-        </w:rPr>
-        <w:t>BuzzFeed</w:t>
-      </w:r>
-      <w:r>
-        <w:rPr>
-          <w:rFonts w:ascii="Garamond" w:hAnsi="Garamond" w:cs="Arial"/>
-          <w:color w:val="auto"/>
-          <w:szCs w:val="24"/>
-        </w:rPr>
-        <w:t xml:space="preserve">. I look forward to the possibility of meeting with you to discuss this position further. I can be reached at (646)460-2231 or </w:t>
+          <w:color w:val="000000" w:themeColor="text1"/>
+          <w:szCs w:val="24"/>
+        </w:rPr>
+      </w:pPr>
+    </w:p>
+    <w:p>
+      <w:pPr>
+        <w:rPr>
+          <w:rFonts w:ascii="Garamond" w:hAnsi="Garamond"/>
+          <w:color w:val="000000" w:themeColor="text1"/>
+        </w:rPr>
+      </w:pPr>
+      <w:r>
+        <w:rPr>
+          <w:rFonts w:ascii="Garamond" w:hAnsi="Garamond"/>
+          <w:color w:val="000000" w:themeColor="text1"/>
+        </w:rPr>
+        <w:t xml:space="preserve">I strongly believe that my background in computer science and data science along with my ability to work well with others will be a great fit in </w:t>
+      </w:r>
+      <w:r>
+        <w:rPr>
+          <w:rFonts w:ascii="Garamond" w:hAnsi="Garamond"/>
+          <w:color w:val="000000" w:themeColor="text1"/>
+        </w:rPr>
+        <w:t>Pinterest</w:t>
+      </w:r>
+      <w:r>
+        <w:rPr>
+          <w:rFonts w:ascii="Garamond" w:hAnsi="Garamond"/>
+          <w:color w:val="000000" w:themeColor="text1"/>
+        </w:rPr>
+        <w:t xml:space="preserve">. I would greatly appreciate the chance to working full time at </w:t>
+      </w:r>
+      <w:r>
+        <w:rPr>
+          <w:rFonts w:ascii="Garamond" w:hAnsi="Garamond"/>
+          <w:color w:val="000000" w:themeColor="text1"/>
+        </w:rPr>
+        <w:t>Pinterest</w:t>
+      </w:r>
+      <w:r>
+        <w:rPr>
+          <w:rFonts w:ascii="Garamond" w:hAnsi="Garamond"/>
+          <w:color w:val="000000" w:themeColor="text1"/>
+        </w:rPr>
+        <w:t xml:space="preserve">, and I look forward to the possibility of meeting with you to discuss my background further. I can be reached at (646)460-2231 or </w:t>
       </w:r>
       <w:hyperlink r:id="rId6" w:history="1">
         <w:r>
           <w:rPr>
             <w:rStyle w:val="Hyperlink"/>
-            <w:rFonts w:ascii="Garamond" w:hAnsi="Garamond" w:cs="Arial"/>
-            <w:szCs w:val="24"/>
+            <w:rFonts w:ascii="Garamond" w:hAnsi="Garamond"/>
+            <w:color w:val="000000" w:themeColor="text1"/>
           </w:rPr>
-          <w:t>ajz55@uw.edu</w:t>
+          <w:t>azhou5211@gmail.com</w:t>
         </w:r>
       </w:hyperlink>
       <w:r>
         <w:rPr>
-          <w:rFonts w:ascii="Garamond" w:hAnsi="Garamond" w:cs="Arial"/>
-          <w:color w:val="auto"/>
-          <w:szCs w:val="24"/>
+          <w:rFonts w:ascii="Garamond" w:hAnsi="Garamond"/>
+          <w:color w:val="000000" w:themeColor="text1"/>
         </w:rPr>
         <w:t>. Thank you for your time and consideration.</w:t>
       </w:r>
@@ -692,7 +592,7 @@
 </file>
 
 <file path=word/numbering.xml><?xml version="1.0" encoding="utf-8"?>
-<w:numbering xmlns:wpc="http://schemas.microsoft.com/office/word/2010/wordprocessingCanvas" xmlns:cx="http://schemas.microsoft.com/office/drawing/2014/chartex" xmlns:cx1="http://schemas.microsoft.com/office/drawing/2015/9/8/chartex" xmlns:cx2="http://schemas.microsoft.com/office/drawing/2015/10/21/chartex" xmlns:cx3="http://schemas.microsoft.com/office/drawing/2016/5/9/chartex" xmlns:cx4="http://schemas.microsoft.com/office/drawing/2016/5/10/chartex" xmlns:cx5="http://schemas.microsoft.com/office/drawing/2016/5/11/chartex" xmlns:cx6="http://schemas.microsoft.com/office/drawing/2016/5/12/chartex" xmlns:cx7="http://schemas.microsoft.com/office/drawing/2016/5/13/chartex" xmlns:cx8="http://schemas.microsoft.com/office/drawing/2016/5/14/chartex" xmlns:mc="http://schemas.openxmlformats.org/markup-compatibility/2006" xmlns:aink="http://schemas.microsoft.com/office/drawing/2016/ink" xmlns:am3d="http://schemas.microsoft.com/office/drawing/2017/model3d" xmlns:o="urn:schemas-microsoft-com:office:office" xmlns:r="http://schemas.openxmlformats.org/officeDocument/2006/relationships" xmlns:m="http://schemas.openxmlformats.org/officeDocument/2006/math" xmlns:v="urn:schemas-microsoft-com:vml" xmlns:wp14="http://schemas.microsoft.com/office/word/2010/wordprocessingDrawing" xmlns:wp="http://schemas.openxmlformats.org/drawingml/2006/wordprocessingDrawing" xmlns:w10="urn:schemas-microsoft-com:office:word" xmlns:w="http://schemas.openxmlformats.org/wordprocessingml/2006/main" xmlns:w14="http://schemas.microsoft.com/office/word/2010/wordml" xmlns:w15="http://schemas.microsoft.com/office/word/2012/wordml" xmlns:w16cex="http://schemas.microsoft.com/office/word/2018/wordml/cex" xmlns:w16cid="http://schemas.microsoft.com/office/word/2016/wordml/cid" xmlns:w16="http://schemas.microsoft.com/office/word/2018/wordml" xmlns:w16se="http://schemas.microsoft.com/office/word/2015/wordml/symex" xmlns:wpg="http://schemas.microsoft.com/office/word/2010/wordprocessingGroup" xmlns:wpi="http://schemas.microsoft.com/office/word/2010/wordprocessingInk" xmlns:wne="http://schemas.microsoft.com/office/word/2006/wordml" xmlns:wps="http://schemas.microsoft.com/office/word/2010/wordprocessingShape" mc:Ignorable="w14 w15 w16se w16cid w16 w16cex wp14">
+<w:numbering xmlns:wpc="http://schemas.microsoft.com/office/word/2010/wordprocessingCanvas" xmlns:cx="http://schemas.microsoft.com/office/drawing/2014/chartex" xmlns:cx1="http://schemas.microsoft.com/office/drawing/2015/9/8/chartex" xmlns:cx2="http://schemas.microsoft.com/office/drawing/2015/10/21/chartex" xmlns:cx3="http://schemas.microsoft.com/office/drawing/2016/5/9/chartex" xmlns:cx4="http://schemas.microsoft.com/office/drawing/2016/5/10/chartex" xmlns:cx5="http://schemas.microsoft.com/office/drawing/2016/5/11/chartex" xmlns:cx6="http://schemas.microsoft.com/office/drawing/2016/5/12/chartex" xmlns:cx7="http://schemas.microsoft.com/office/drawing/2016/5/13/chartex" xmlns:cx8="http://schemas.microsoft.com/office/drawing/2016/5/14/chartex" xmlns:mc="http://schemas.openxmlformats.org/markup-compatibility/2006" xmlns:aink="http://schemas.microsoft.com/office/drawing/2016/ink" xmlns:am3d="http://schemas.microsoft.com/office/drawing/2017/model3d" xmlns:o="urn:schemas-microsoft-com:office:office" xmlns:r="http://schemas.openxmlformats.org/officeDocument/2006/relationships" xmlns:m="http://schemas.openxmlformats.org/officeDocument/2006/math" xmlns:v="urn:schemas-microsoft-com:vml" xmlns:wp14="http://schemas.microsoft.com/office/word/2010/wordprocessingDrawing" xmlns:wp="http://schemas.openxmlformats.org/drawingml/2006/wordprocessingDrawing" xmlns:w10="urn:schemas-microsoft-com:office:word" xmlns:w="http://schemas.openxmlformats.org/wordprocessingml/2006/main" xmlns:w14="http://schemas.microsoft.com/office/word/2010/wordml" xmlns:w15="http://schemas.microsoft.com/office/word/2012/wordml" xmlns:w16cid="http://schemas.microsoft.com/office/word/2016/wordml/cid" xmlns:w16se="http://schemas.microsoft.com/office/word/2015/wordml/symex" xmlns:wpg="http://schemas.microsoft.com/office/word/2010/wordprocessingGroup" xmlns:wpi="http://schemas.microsoft.com/office/word/2010/wordprocessingInk" xmlns:wne="http://schemas.microsoft.com/office/word/2006/wordml" xmlns:wps="http://schemas.microsoft.com/office/word/2010/wordprocessingShape" mc:Ignorable="w14 w15 w16se w16cid wp14">
   <w:abstractNum w:abstractNumId="0" w15:restartNumberingAfterBreak="0">
     <w:nsid w:val="6F485C35"/>
     <w:multiLevelType w:val="multilevel"/>
@@ -849,7 +749,7 @@
 </file>
 
 <file path=word/styles.xml><?xml version="1.0" encoding="utf-8"?>
-<w:styles xmlns:mc="http://schemas.openxmlformats.org/markup-compatibility/2006" xmlns:r="http://schemas.openxmlformats.org/officeDocument/2006/relationships" xmlns:w="http://schemas.openxmlformats.org/wordprocessingml/2006/main" xmlns:w14="http://schemas.microsoft.com/office/word/2010/wordml" xmlns:w15="http://schemas.microsoft.com/office/word/2012/wordml" xmlns:w16cex="http://schemas.microsoft.com/office/word/2018/wordml/cex" xmlns:w16cid="http://schemas.microsoft.com/office/word/2016/wordml/cid" xmlns:w16="http://schemas.microsoft.com/office/word/2018/wordml" xmlns:w16se="http://schemas.microsoft.com/office/word/2015/wordml/symex" mc:Ignorable="w14 w15 w16se w16cid w16 w16cex">
+<w:styles xmlns:mc="http://schemas.openxmlformats.org/markup-compatibility/2006" xmlns:r="http://schemas.openxmlformats.org/officeDocument/2006/relationships" xmlns:w="http://schemas.openxmlformats.org/wordprocessingml/2006/main" xmlns:w14="http://schemas.microsoft.com/office/word/2010/wordml" xmlns:w15="http://schemas.microsoft.com/office/word/2012/wordml" xmlns:w16cid="http://schemas.microsoft.com/office/word/2016/wordml/cid" xmlns:w16se="http://schemas.microsoft.com/office/word/2015/wordml/symex" mc:Ignorable="w14 w15 w16se w16cid">
   <w:docDefaults>
     <w:rPrDefault>
       <w:rPr>
@@ -865,7 +765,7 @@
       </w:pPr>
     </w:pPrDefault>
   </w:docDefaults>
-  <w:latentStyles w:defLockedState="0" w:defUIPriority="99" w:defSemiHidden="0" w:defUnhideWhenUsed="0" w:defQFormat="0" w:count="376">
+  <w:latentStyles w:defLockedState="0" w:defUIPriority="99" w:defSemiHidden="0" w:defUnhideWhenUsed="0" w:defQFormat="0" w:count="375">
     <w:lsdException w:name="Normal" w:uiPriority="0" w:qFormat="1"/>
     <w:lsdException w:name="heading 1" w:uiPriority="9" w:qFormat="1"/>
     <w:lsdException w:name="heading 2" w:semiHidden="1" w:uiPriority="9" w:unhideWhenUsed="1" w:qFormat="1"/>
@@ -1241,7 +1141,6 @@
     <w:lsdException w:name="Smart Hyperlink" w:semiHidden="1" w:unhideWhenUsed="1"/>
     <w:lsdException w:name="Hashtag" w:semiHidden="1" w:unhideWhenUsed="1"/>
     <w:lsdException w:name="Unresolved Mention" w:semiHidden="1" w:unhideWhenUsed="1"/>
-    <w:lsdException w:name="Smart Link" w:semiHidden="1" w:unhideWhenUsed="1"/>
   </w:latentStyles>
   <w:style w:type="paragraph" w:default="1" w:styleId="Normal">
     <w:name w:val="Normal"/>

</xml_diff>